<commit_message>
new doc and updated html
</commit_message>
<xml_diff>
--- a/Groupwork/BQL functions needed DABF.docx
+++ b/Groupwork/BQL functions needed DABF.docx
@@ -1,6 +1,6 @@
 
 <file path=word/document.xml><?xml version="1.0" encoding="utf-8"?>
-<w:document xmlns:wpc="http://schemas.microsoft.com/office/word/2010/wordprocessingCanvas" xmlns:cx="http://schemas.microsoft.com/office/drawing/2014/chartex" xmlns:cx1="http://schemas.microsoft.com/office/drawing/2015/9/8/chartex" xmlns:cx2="http://schemas.microsoft.com/office/drawing/2015/10/21/chartex" xmlns:cx3="http://schemas.microsoft.com/office/drawing/2016/5/9/chartex" xmlns:cx4="http://schemas.microsoft.com/office/drawing/2016/5/10/chartex" xmlns:cx5="http://schemas.microsoft.com/office/drawing/2016/5/11/chartex" xmlns:cx6="http://schemas.microsoft.com/office/drawing/2016/5/12/chartex" xmlns:cx7="http://schemas.microsoft.com/office/drawing/2016/5/13/chartex" xmlns:cx8="http://schemas.microsoft.com/office/drawing/2016/5/14/chartex" xmlns:mc="http://schemas.openxmlformats.org/markup-compatibility/2006" xmlns:aink="http://schemas.microsoft.com/office/drawing/2016/ink" xmlns:am3d="http://schemas.microsoft.com/office/drawing/2017/model3d" xmlns:o="urn:schemas-microsoft-com:office:office" xmlns:oel="http://schemas.microsoft.com/office/2019/extlst" xmlns:r="http://schemas.openxmlformats.org/officeDocument/2006/relationships" xmlns:m="http://schemas.openxmlformats.org/officeDocument/2006/math" xmlns:v="urn:schemas-microsoft-com:vml" xmlns:wp14="http://schemas.microsoft.com/office/word/2010/wordprocessingDrawing" xmlns:wp="http://schemas.openxmlformats.org/drawingml/2006/wordprocessingDrawing" xmlns:w10="urn:schemas-microsoft-com:office:word" xmlns:w="http://schemas.openxmlformats.org/wordprocessingml/2006/main" xmlns:w14="http://schemas.microsoft.com/office/word/2010/wordml" xmlns:w15="http://schemas.microsoft.com/office/word/2012/wordml" xmlns:w16cex="http://schemas.microsoft.com/office/word/2018/wordml/cex" xmlns:w16cid="http://schemas.microsoft.com/office/word/2016/wordml/cid" xmlns:w16="http://schemas.microsoft.com/office/word/2018/wordml" xmlns:w16du="http://schemas.microsoft.com/office/word/2023/wordml/word16du" xmlns:w16sdtdh="http://schemas.microsoft.com/office/word/2020/wordml/sdtdatahash" xmlns:w16se="http://schemas.microsoft.com/office/word/2015/wordml/symex" xmlns:wpg="http://schemas.microsoft.com/office/word/2010/wordprocessingGroup" xmlns:wpi="http://schemas.microsoft.com/office/word/2010/wordprocessingInk" xmlns:wne="http://schemas.microsoft.com/office/word/2006/wordml" xmlns:wps="http://schemas.microsoft.com/office/word/2010/wordprocessingShape" mc:Ignorable="w14 w15 w16se w16cid w16 w16cex w16sdtdh w16du wp14">
+<w:document xmlns:wpc="http://schemas.microsoft.com/office/word/2010/wordprocessingCanvas" xmlns:cx="http://schemas.microsoft.com/office/drawing/2014/chartex" xmlns:cx1="http://schemas.microsoft.com/office/drawing/2015/9/8/chartex" xmlns:cx2="http://schemas.microsoft.com/office/drawing/2015/10/21/chartex" xmlns:cx3="http://schemas.microsoft.com/office/drawing/2016/5/9/chartex" xmlns:cx4="http://schemas.microsoft.com/office/drawing/2016/5/10/chartex" xmlns:cx5="http://schemas.microsoft.com/office/drawing/2016/5/11/chartex" xmlns:cx6="http://schemas.microsoft.com/office/drawing/2016/5/12/chartex" xmlns:cx7="http://schemas.microsoft.com/office/drawing/2016/5/13/chartex" xmlns:cx8="http://schemas.microsoft.com/office/drawing/2016/5/14/chartex" xmlns:mc="http://schemas.openxmlformats.org/markup-compatibility/2006" xmlns:aink="http://schemas.microsoft.com/office/drawing/2016/ink" xmlns:am3d="http://schemas.microsoft.com/office/drawing/2017/model3d" xmlns:o="urn:schemas-microsoft-com:office:office" xmlns:oel="http://schemas.microsoft.com/office/2019/extlst" xmlns:r="http://schemas.openxmlformats.org/officeDocument/2006/relationships" xmlns:m="http://schemas.openxmlformats.org/officeDocument/2006/math" xmlns:v="urn:schemas-microsoft-com:vml" xmlns:wp14="http://schemas.microsoft.com/office/word/2010/wordprocessingDrawing" xmlns:wp="http://schemas.openxmlformats.org/drawingml/2006/wordprocessingDrawing" xmlns:w10="urn:schemas-microsoft-com:office:word" xmlns:w="http://schemas.openxmlformats.org/wordprocessingml/2006/main" xmlns:w14="http://schemas.microsoft.com/office/word/2010/wordml" xmlns:w15="http://schemas.microsoft.com/office/word/2012/wordml" xmlns:w16cex="http://schemas.microsoft.com/office/word/2018/wordml/cex" xmlns:w16cid="http://schemas.microsoft.com/office/word/2016/wordml/cid" xmlns:w16="http://schemas.microsoft.com/office/word/2018/wordml" xmlns:w16du="http://schemas.microsoft.com/office/word/2023/wordml/word16du" xmlns:w16sdtdh="http://schemas.microsoft.com/office/word/2020/wordml/sdtdatahash" xmlns:w16sdtfl="http://schemas.microsoft.com/office/word/2024/wordml/sdtformatlock" xmlns:w16se="http://schemas.microsoft.com/office/word/2015/wordml/symex" xmlns:wpg="http://schemas.microsoft.com/office/word/2010/wordprocessingGroup" xmlns:wpi="http://schemas.microsoft.com/office/word/2010/wordprocessingInk" xmlns:wne="http://schemas.microsoft.com/office/word/2006/wordml" xmlns:wps="http://schemas.microsoft.com/office/word/2010/wordprocessingShape" mc:Ignorable="w14 w15 w16se w16cid w16 w16cex w16sdtdh w16sdtfl w16du wp14">
   <w:body>
     <w:p>
       <w:r>
@@ -16,19 +16,32 @@
       </w:r>
       <w:proofErr w:type="spellStart"/>
       <w:r>
-        <w:t>is_eps</w:t>
+        <w:t>is_</w:t>
+      </w:r>
+      <w:proofErr w:type="gramStart"/>
+      <w:r>
+        <w:t>eps</w:t>
       </w:r>
       <w:proofErr w:type="spellEnd"/>
       <w:r>
         <w:t>(</w:t>
       </w:r>
       <w:proofErr w:type="spellStart"/>
+      <w:proofErr w:type="gramEnd"/>
       <w:r>
         <w:t>fa_period_offset</w:t>
       </w:r>
       <w:proofErr w:type="spellEnd"/>
       <w:r>
-        <w:t xml:space="preserve">=range(-5, +1), </w:t>
+        <w:t>=</w:t>
+      </w:r>
+      <w:proofErr w:type="gramStart"/>
+      <w:r>
+        <w:t>range(</w:t>
+      </w:r>
+      <w:proofErr w:type="gramEnd"/>
+      <w:r>
+        <w:t xml:space="preserve">-5, +1), </w:t>
       </w:r>
       <w:proofErr w:type="spellStart"/>
       <w:r>
@@ -125,7 +138,7 @@
     </w:p>
     <w:p>
       <w:pPr>
-        <w:pStyle w:val="subtitle0"/>
+        <w:pStyle w:val="Subtitle1"/>
         <w:shd w:val="clear" w:color="auto" w:fill="FFFFFF"/>
         <w:spacing w:before="0" w:beforeAutospacing="0" w:after="225" w:afterAutospacing="0"/>
         <w:rPr>
@@ -929,11 +942,19 @@
       </w:r>
       <w:proofErr w:type="spellStart"/>
       <w:r>
-        <w:t>cur_mkt_cap</w:t>
+        <w:t>cur_mkt_</w:t>
+      </w:r>
+      <w:proofErr w:type="gramStart"/>
+      <w:r>
+        <w:t>cap</w:t>
       </w:r>
       <w:proofErr w:type="spellEnd"/>
       <w:r>
-        <w:t>(currency=GBP, end=0d, per=Q, start=-2y)", "</w:t>
+        <w:t>(</w:t>
+      </w:r>
+      <w:proofErr w:type="gramEnd"/>
+      <w:r>
+        <w:t>currency=GBP, end=0d, per=Q, start=-2y)", "</w:t>
       </w:r>
       <w:proofErr w:type="spellStart"/>
       <w:r>
@@ -1023,7 +1044,7 @@
     </w:p>
     <w:p>
       <w:pPr>
-        <w:pStyle w:val="subtitle0"/>
+        <w:pStyle w:val="Subtitle1"/>
         <w:shd w:val="clear" w:color="auto" w:fill="FFFFFF"/>
         <w:spacing w:before="0" w:beforeAutospacing="0" w:after="225" w:afterAutospacing="0"/>
         <w:rPr>
@@ -1301,7 +1322,27 @@
           <w:sz w:val="20"/>
           <w:szCs w:val="20"/>
         </w:rPr>
-        <w:t>) returns a snapshot of the total market value of all of a company’s outstanding shares, calculated using the last price and number of outstanding shares on an observation date (by default, the current day).</w:t>
+        <w:t xml:space="preserve">) returns a snapshot of the total market value of </w:t>
+      </w:r>
+      <w:proofErr w:type="gramStart"/>
+      <w:r>
+        <w:rPr>
+          <w:rFonts w:ascii="Arial" w:hAnsi="Arial" w:cs="Arial"/>
+          <w:color w:val="646464"/>
+          <w:sz w:val="20"/>
+          <w:szCs w:val="20"/>
+        </w:rPr>
+        <w:t>all of</w:t>
+      </w:r>
+      <w:proofErr w:type="gramEnd"/>
+      <w:r>
+        <w:rPr>
+          <w:rFonts w:ascii="Arial" w:hAnsi="Arial" w:cs="Arial"/>
+          <w:color w:val="646464"/>
+          <w:sz w:val="20"/>
+          <w:szCs w:val="20"/>
+        </w:rPr>
+        <w:t xml:space="preserve"> a company’s outstanding shares, calculated using the last price and number of outstanding shares on an observation date (by default, the current day).</w:t>
       </w:r>
     </w:p>
     <w:p>
@@ -4036,19 +4077,32 @@
       </w:r>
       <w:proofErr w:type="spellStart"/>
       <w:r>
-        <w:t>pe_ratio</w:t>
+        <w:t>pe_</w:t>
+      </w:r>
+      <w:proofErr w:type="gramStart"/>
+      <w:r>
+        <w:t>ratio</w:t>
       </w:r>
       <w:proofErr w:type="spellEnd"/>
       <w:r>
         <w:t>(</w:t>
       </w:r>
       <w:proofErr w:type="spellStart"/>
+      <w:proofErr w:type="gramEnd"/>
       <w:r>
         <w:t>as_of_date</w:t>
       </w:r>
       <w:proofErr w:type="spellEnd"/>
       <w:r>
-        <w:t xml:space="preserve">=range(-2Y, 0D, </w:t>
+        <w:t>=</w:t>
+      </w:r>
+      <w:proofErr w:type="gramStart"/>
+      <w:r>
+        <w:t>range(</w:t>
+      </w:r>
+      <w:proofErr w:type="gramEnd"/>
+      <w:r>
+        <w:t xml:space="preserve">-2Y, 0D, </w:t>
       </w:r>
       <w:proofErr w:type="spellStart"/>
       <w:r>
@@ -4162,7 +4216,7 @@
     </w:p>
     <w:p>
       <w:pPr>
-        <w:pStyle w:val="subtitle0"/>
+        <w:pStyle w:val="Subtitle1"/>
         <w:shd w:val="clear" w:color="auto" w:fill="FFFFFF"/>
         <w:spacing w:before="0" w:beforeAutospacing="0" w:after="225" w:afterAutospacing="0"/>
         <w:rPr>
@@ -6014,19 +6068,32 @@
       </w:r>
       <w:proofErr w:type="spellStart"/>
       <w:r>
-        <w:t>headline_roa</w:t>
+        <w:t>headline_</w:t>
+      </w:r>
+      <w:proofErr w:type="gramStart"/>
+      <w:r>
+        <w:t>roa</w:t>
       </w:r>
       <w:proofErr w:type="spellEnd"/>
       <w:r>
         <w:t>(</w:t>
       </w:r>
       <w:proofErr w:type="spellStart"/>
+      <w:proofErr w:type="gramEnd"/>
       <w:r>
         <w:t>as_of_date</w:t>
       </w:r>
       <w:proofErr w:type="spellEnd"/>
       <w:r>
-        <w:t xml:space="preserve">=range(-8Q, 2025-10-25), </w:t>
+        <w:t>=</w:t>
+      </w:r>
+      <w:proofErr w:type="gramStart"/>
+      <w:r>
+        <w:t>range(</w:t>
+      </w:r>
+      <w:proofErr w:type="gramEnd"/>
+      <w:r>
+        <w:t xml:space="preserve">-8Q, 2025-10-25), </w:t>
       </w:r>
       <w:proofErr w:type="spellStart"/>
       <w:r>
@@ -6034,7 +6101,15 @@
       </w:r>
       <w:proofErr w:type="spellEnd"/>
       <w:r>
-        <w:t xml:space="preserve">=range(0Q, 0Q), </w:t>
+        <w:t>=</w:t>
+      </w:r>
+      <w:proofErr w:type="gramStart"/>
+      <w:r>
+        <w:t>range(</w:t>
+      </w:r>
+      <w:proofErr w:type="gramEnd"/>
+      <w:r>
+        <w:t xml:space="preserve">0Q, 0Q), </w:t>
       </w:r>
       <w:proofErr w:type="spellStart"/>
       <w:r>
@@ -6132,7 +6207,7 @@
     </w:p>
     <w:p>
       <w:pPr>
-        <w:pStyle w:val="subtitle0"/>
+        <w:pStyle w:val="Subtitle1"/>
         <w:shd w:val="clear" w:color="auto" w:fill="FFFFFF"/>
         <w:spacing w:before="0" w:beforeAutospacing="0" w:after="225" w:afterAutospacing="0"/>
         <w:rPr>
@@ -6260,19 +6335,32 @@
       </w:r>
       <w:proofErr w:type="spellStart"/>
       <w:r>
-        <w:t>headline_roe</w:t>
+        <w:t>headline_</w:t>
+      </w:r>
+      <w:proofErr w:type="gramStart"/>
+      <w:r>
+        <w:t>roe</w:t>
       </w:r>
       <w:proofErr w:type="spellEnd"/>
       <w:r>
         <w:t>(</w:t>
       </w:r>
       <w:proofErr w:type="spellStart"/>
+      <w:proofErr w:type="gramEnd"/>
       <w:r>
         <w:t>as_of_date</w:t>
       </w:r>
       <w:proofErr w:type="spellEnd"/>
       <w:r>
-        <w:t xml:space="preserve">=range(-8Q, 2025-10-25), </w:t>
+        <w:t>=</w:t>
+      </w:r>
+      <w:proofErr w:type="gramStart"/>
+      <w:r>
+        <w:t>range(</w:t>
+      </w:r>
+      <w:proofErr w:type="gramEnd"/>
+      <w:r>
+        <w:t xml:space="preserve">-8Q, 2025-10-25), </w:t>
       </w:r>
       <w:proofErr w:type="spellStart"/>
       <w:r>
@@ -6280,7 +6368,15 @@
       </w:r>
       <w:proofErr w:type="spellEnd"/>
       <w:r>
-        <w:t xml:space="preserve">=range(0Q, 0Q), </w:t>
+        <w:t>=</w:t>
+      </w:r>
+      <w:proofErr w:type="gramStart"/>
+      <w:r>
+        <w:t>range(</w:t>
+      </w:r>
+      <w:proofErr w:type="gramEnd"/>
+      <w:r>
+        <w:t xml:space="preserve">0Q, 0Q), </w:t>
       </w:r>
       <w:proofErr w:type="spellStart"/>
       <w:r>
@@ -6378,7 +6474,7 @@
     </w:p>
     <w:p>
       <w:pPr>
-        <w:pStyle w:val="subtitle0"/>
+        <w:pStyle w:val="Subtitle1"/>
         <w:shd w:val="clear" w:color="auto" w:fill="FFFFFF"/>
         <w:spacing w:before="0" w:beforeAutospacing="0" w:after="225" w:afterAutospacing="0"/>
         <w:rPr>
@@ -6506,11 +6602,27 @@
       </w:r>
       <w:proofErr w:type="spellStart"/>
       <w:r>
-        <w:t>esg_score</w:t>
+        <w:t>esg_</w:t>
+      </w:r>
+      <w:proofErr w:type="gramStart"/>
+      <w:r>
+        <w:t>score</w:t>
       </w:r>
       <w:proofErr w:type="spellEnd"/>
       <w:r>
-        <w:t xml:space="preserve">(DATES=range(-2y, 0d, </w:t>
+        <w:t>(</w:t>
+      </w:r>
+      <w:proofErr w:type="gramEnd"/>
+      <w:r>
+        <w:t>DATES=</w:t>
+      </w:r>
+      <w:proofErr w:type="gramStart"/>
+      <w:r>
+        <w:t>range(</w:t>
+      </w:r>
+      <w:proofErr w:type="gramEnd"/>
+      <w:r>
+        <w:t xml:space="preserve">-2y, 0d, </w:t>
       </w:r>
       <w:proofErr w:type="spellStart"/>
       <w:r>
@@ -6608,7 +6720,7 @@
     </w:p>
     <w:p>
       <w:pPr>
-        <w:pStyle w:val="subtitle0"/>
+        <w:pStyle w:val="Subtitle1"/>
         <w:shd w:val="clear" w:color="auto" w:fill="FFFFFF"/>
         <w:spacing w:before="0" w:beforeAutospacing="0" w:after="225" w:afterAutospacing="0"/>
         <w:rPr>
@@ -7280,7 +7392,18 @@
           <w:sz w:val="20"/>
           <w:szCs w:val="20"/>
         </w:rPr>
-        <w:t>_score</w:t>
+        <w:t>_</w:t>
+      </w:r>
+      <w:proofErr w:type="gramStart"/>
+      <w:r>
+        <w:rPr>
+          <w:rStyle w:val="tk-data-item"/>
+          <w:rFonts w:ascii="Arial" w:hAnsi="Arial" w:cs="Arial"/>
+          <w:color w:val="AB63DB"/>
+          <w:sz w:val="20"/>
+          <w:szCs w:val="20"/>
+        </w:rPr>
+        <w:t>score</w:t>
       </w:r>
       <w:proofErr w:type="spellEnd"/>
       <w:r>
@@ -7293,6 +7416,7 @@
         </w:rPr>
         <w:t>(</w:t>
       </w:r>
+      <w:proofErr w:type="gramEnd"/>
     </w:p>
     <w:p>
       <w:pPr>
@@ -7659,7 +7783,18 @@
           <w:sz w:val="20"/>
           <w:szCs w:val="20"/>
         </w:rPr>
-        <w:t>_score</w:t>
+        <w:t>_</w:t>
+      </w:r>
+      <w:proofErr w:type="gramStart"/>
+      <w:r>
+        <w:rPr>
+          <w:rStyle w:val="tk-data-item"/>
+          <w:rFonts w:ascii="Arial" w:hAnsi="Arial" w:cs="Arial"/>
+          <w:color w:val="AB63DB"/>
+          <w:sz w:val="20"/>
+          <w:szCs w:val="20"/>
+        </w:rPr>
+        <w:t>score</w:t>
       </w:r>
       <w:proofErr w:type="spellEnd"/>
       <w:r>
@@ -7672,6 +7807,7 @@
         </w:rPr>
         <w:t>(</w:t>
       </w:r>
+      <w:proofErr w:type="gramEnd"/>
     </w:p>
     <w:p>
       <w:pPr>
@@ -8078,7 +8214,18 @@
           <w:sz w:val="20"/>
           <w:szCs w:val="20"/>
         </w:rPr>
-        <w:t>_score</w:t>
+        <w:t>_</w:t>
+      </w:r>
+      <w:proofErr w:type="gramStart"/>
+      <w:r>
+        <w:rPr>
+          <w:rStyle w:val="tk-data-item"/>
+          <w:rFonts w:ascii="Arial" w:hAnsi="Arial" w:cs="Arial"/>
+          <w:color w:val="AB63DB"/>
+          <w:sz w:val="20"/>
+          <w:szCs w:val="20"/>
+        </w:rPr>
+        <w:t>score</w:t>
       </w:r>
       <w:proofErr w:type="spellEnd"/>
       <w:r>
@@ -8091,6 +8238,7 @@
         </w:rPr>
         <w:t>(</w:t>
       </w:r>
+      <w:proofErr w:type="gramEnd"/>
     </w:p>
     <w:p>
       <w:pPr>
@@ -8464,7 +8612,7 @@
 </file>
 
 <file path=word/numbering.xml><?xml version="1.0" encoding="utf-8"?>
-<w:numbering xmlns:wpc="http://schemas.microsoft.com/office/word/2010/wordprocessingCanvas" xmlns:cx="http://schemas.microsoft.com/office/drawing/2014/chartex" xmlns:cx1="http://schemas.microsoft.com/office/drawing/2015/9/8/chartex" xmlns:cx2="http://schemas.microsoft.com/office/drawing/2015/10/21/chartex" xmlns:cx3="http://schemas.microsoft.com/office/drawing/2016/5/9/chartex" xmlns:cx4="http://schemas.microsoft.com/office/drawing/2016/5/10/chartex" xmlns:cx5="http://schemas.microsoft.com/office/drawing/2016/5/11/chartex" xmlns:cx6="http://schemas.microsoft.com/office/drawing/2016/5/12/chartex" xmlns:cx7="http://schemas.microsoft.com/office/drawing/2016/5/13/chartex" xmlns:cx8="http://schemas.microsoft.com/office/drawing/2016/5/14/chartex" xmlns:mc="http://schemas.openxmlformats.org/markup-compatibility/2006" xmlns:aink="http://schemas.microsoft.com/office/drawing/2016/ink" xmlns:am3d="http://schemas.microsoft.com/office/drawing/2017/model3d" xmlns:o="urn:schemas-microsoft-com:office:office" xmlns:oel="http://schemas.microsoft.com/office/2019/extlst" xmlns:r="http://schemas.openxmlformats.org/officeDocument/2006/relationships" xmlns:m="http://schemas.openxmlformats.org/officeDocument/2006/math" xmlns:v="urn:schemas-microsoft-com:vml" xmlns:wp14="http://schemas.microsoft.com/office/word/2010/wordprocessingDrawing" xmlns:wp="http://schemas.openxmlformats.org/drawingml/2006/wordprocessingDrawing" xmlns:w10="urn:schemas-microsoft-com:office:word" xmlns:w="http://schemas.openxmlformats.org/wordprocessingml/2006/main" xmlns:w14="http://schemas.microsoft.com/office/word/2010/wordml" xmlns:w15="http://schemas.microsoft.com/office/word/2012/wordml" xmlns:w16cex="http://schemas.microsoft.com/office/word/2018/wordml/cex" xmlns:w16cid="http://schemas.microsoft.com/office/word/2016/wordml/cid" xmlns:w16="http://schemas.microsoft.com/office/word/2018/wordml" xmlns:w16du="http://schemas.microsoft.com/office/word/2023/wordml/word16du" xmlns:w16sdtdh="http://schemas.microsoft.com/office/word/2020/wordml/sdtdatahash" xmlns:w16se="http://schemas.microsoft.com/office/word/2015/wordml/symex" xmlns:wpg="http://schemas.microsoft.com/office/word/2010/wordprocessingGroup" xmlns:wpi="http://schemas.microsoft.com/office/word/2010/wordprocessingInk" xmlns:wne="http://schemas.microsoft.com/office/word/2006/wordml" xmlns:wps="http://schemas.microsoft.com/office/word/2010/wordprocessingShape" mc:Ignorable="w14 w15 w16se w16cid w16 w16cex w16sdtdh w16du wp14">
+<w:numbering xmlns:wpc="http://schemas.microsoft.com/office/word/2010/wordprocessingCanvas" xmlns:cx="http://schemas.microsoft.com/office/drawing/2014/chartex" xmlns:cx1="http://schemas.microsoft.com/office/drawing/2015/9/8/chartex" xmlns:cx2="http://schemas.microsoft.com/office/drawing/2015/10/21/chartex" xmlns:cx3="http://schemas.microsoft.com/office/drawing/2016/5/9/chartex" xmlns:cx4="http://schemas.microsoft.com/office/drawing/2016/5/10/chartex" xmlns:cx5="http://schemas.microsoft.com/office/drawing/2016/5/11/chartex" xmlns:cx6="http://schemas.microsoft.com/office/drawing/2016/5/12/chartex" xmlns:cx7="http://schemas.microsoft.com/office/drawing/2016/5/13/chartex" xmlns:cx8="http://schemas.microsoft.com/office/drawing/2016/5/14/chartex" xmlns:mc="http://schemas.openxmlformats.org/markup-compatibility/2006" xmlns:aink="http://schemas.microsoft.com/office/drawing/2016/ink" xmlns:am3d="http://schemas.microsoft.com/office/drawing/2017/model3d" xmlns:o="urn:schemas-microsoft-com:office:office" xmlns:oel="http://schemas.microsoft.com/office/2019/extlst" xmlns:r="http://schemas.openxmlformats.org/officeDocument/2006/relationships" xmlns:m="http://schemas.openxmlformats.org/officeDocument/2006/math" xmlns:v="urn:schemas-microsoft-com:vml" xmlns:wp14="http://schemas.microsoft.com/office/word/2010/wordprocessingDrawing" xmlns:wp="http://schemas.openxmlformats.org/drawingml/2006/wordprocessingDrawing" xmlns:w10="urn:schemas-microsoft-com:office:word" xmlns:w="http://schemas.openxmlformats.org/wordprocessingml/2006/main" xmlns:w14="http://schemas.microsoft.com/office/word/2010/wordml" xmlns:w15="http://schemas.microsoft.com/office/word/2012/wordml" xmlns:w16cex="http://schemas.microsoft.com/office/word/2018/wordml/cex" xmlns:w16cid="http://schemas.microsoft.com/office/word/2016/wordml/cid" xmlns:w16="http://schemas.microsoft.com/office/word/2018/wordml" xmlns:w16du="http://schemas.microsoft.com/office/word/2023/wordml/word16du" xmlns:w16sdtdh="http://schemas.microsoft.com/office/word/2020/wordml/sdtdatahash" xmlns:w16sdtfl="http://schemas.microsoft.com/office/word/2024/wordml/sdtformatlock" xmlns:w16se="http://schemas.microsoft.com/office/word/2015/wordml/symex" xmlns:wpg="http://schemas.microsoft.com/office/word/2010/wordprocessingGroup" xmlns:wpi="http://schemas.microsoft.com/office/word/2010/wordprocessingInk" xmlns:wne="http://schemas.microsoft.com/office/word/2006/wordml" xmlns:wps="http://schemas.microsoft.com/office/word/2010/wordprocessingShape" mc:Ignorable="w14 w15 w16se w16cid w16 w16cex w16sdtdh w16sdtfl w16du wp14">
   <w:abstractNum w:abstractNumId="0" w15:restartNumberingAfterBreak="0">
     <w:nsid w:val="17886D0E"/>
     <w:multiLevelType w:val="multilevel"/>
@@ -10141,7 +10289,7 @@
 </file>
 
 <file path=word/styles.xml><?xml version="1.0" encoding="utf-8"?>
-<w:styles xmlns:mc="http://schemas.openxmlformats.org/markup-compatibility/2006" xmlns:r="http://schemas.openxmlformats.org/officeDocument/2006/relationships" xmlns:w="http://schemas.openxmlformats.org/wordprocessingml/2006/main" xmlns:w14="http://schemas.microsoft.com/office/word/2010/wordml" xmlns:w15="http://schemas.microsoft.com/office/word/2012/wordml" xmlns:w16cex="http://schemas.microsoft.com/office/word/2018/wordml/cex" xmlns:w16cid="http://schemas.microsoft.com/office/word/2016/wordml/cid" xmlns:w16="http://schemas.microsoft.com/office/word/2018/wordml" xmlns:w16du="http://schemas.microsoft.com/office/word/2023/wordml/word16du" xmlns:w16sdtdh="http://schemas.microsoft.com/office/word/2020/wordml/sdtdatahash" xmlns:w16se="http://schemas.microsoft.com/office/word/2015/wordml/symex" mc:Ignorable="w14 w15 w16se w16cid w16 w16cex w16sdtdh w16du">
+<w:styles xmlns:mc="http://schemas.openxmlformats.org/markup-compatibility/2006" xmlns:r="http://schemas.openxmlformats.org/officeDocument/2006/relationships" xmlns:w="http://schemas.openxmlformats.org/wordprocessingml/2006/main" xmlns:w14="http://schemas.microsoft.com/office/word/2010/wordml" xmlns:w15="http://schemas.microsoft.com/office/word/2012/wordml" xmlns:w16cex="http://schemas.microsoft.com/office/word/2018/wordml/cex" xmlns:w16cid="http://schemas.microsoft.com/office/word/2016/wordml/cid" xmlns:w16="http://schemas.microsoft.com/office/word/2018/wordml" xmlns:w16du="http://schemas.microsoft.com/office/word/2023/wordml/word16du" xmlns:w16sdtdh="http://schemas.microsoft.com/office/word/2020/wordml/sdtdatahash" xmlns:w16sdtfl="http://schemas.microsoft.com/office/word/2024/wordml/sdtformatlock" xmlns:w16se="http://schemas.microsoft.com/office/word/2015/wordml/symex" mc:Ignorable="w14 w15 w16se w16cid w16 w16cex w16sdtdh w16sdtfl w16du">
   <w:docDefaults>
     <w:rPrDefault>
       <w:rPr>
@@ -10741,6 +10889,7 @@
   <w:style w:type="character" w:default="1" w:styleId="DefaultParagraphFont">
     <w:name w:val="Default Paragraph Font"/>
     <w:uiPriority w:val="1"/>
+    <w:semiHidden/>
     <w:unhideWhenUsed/>
   </w:style>
   <w:style w:type="table" w:default="1" w:styleId="TableNormal">
@@ -11052,8 +11201,8 @@
       <w:spacing w:val="5"/>
     </w:rPr>
   </w:style>
-  <w:style w:type="paragraph" w:customStyle="1" w:styleId="subtitle0">
-    <w:name w:val="subtitle"/>
+  <w:style w:type="paragraph" w:customStyle="1" w:styleId="Subtitle1">
+    <w:name w:val="Subtitle1"/>
     <w:basedOn w:val="Normal"/>
     <w:rsid w:val="00F43C13"/>
     <w:pPr>

</xml_diff>